<commit_message>
Added files of lab 3
</commit_message>
<xml_diff>
--- a/algstudent/s2/lab2.UO300218.docx
+++ b/algstudent/s2/lab2.UO300218.docx
@@ -683,6 +683,32 @@
           <w:lang w:val="en-US"/>
         </w:rPr>
       </w:pPr>
+      <w:r>
+        <w:rPr>
+          <w:lang w:val="en-US"/>
+        </w:rPr>
+        <w:t>W</w:t>
+      </w:r>
+      <w:r>
+        <w:rPr>
+          <w:lang w:val="en-US"/>
+        </w:rPr>
+        <w:t xml:space="preserve">ith a complexity of </w:t>
+      </w:r>
+      <w:proofErr w:type="gramStart"/>
+      <w:r>
+        <w:rPr>
+          <w:lang w:val="en-US"/>
+        </w:rPr>
+        <w:t>O(</w:t>
+      </w:r>
+      <w:proofErr w:type="gramEnd"/>
+      <w:r>
+        <w:rPr>
+          <w:lang w:val="en-US"/>
+        </w:rPr>
+        <w:t>n^2), as we increase the n by 2 and having a O(n^2) complexity it makes sense that the times are multiplied by 4.</w:t>
+      </w:r>
     </w:p>
     <w:p>
       <w:pPr>
@@ -1237,6 +1263,12 @@
           <w:lang w:val="en-US"/>
         </w:rPr>
       </w:pPr>
+      <w:r>
+        <w:rPr>
+          <w:lang w:val="en-US"/>
+        </w:rPr>
+        <w:t>Same as before it makes sense that the times are being multiplied by 4 with respect with the previous.</w:t>
+      </w:r>
     </w:p>
     <w:p>
       <w:pPr>
@@ -1273,13 +1305,7 @@
         <w:rPr>
           <w:lang w:val="en-US"/>
         </w:rPr>
-        <w:t>Insertion</w:t>
-      </w:r>
-      <w:r>
-        <w:rPr>
-          <w:lang w:val="en-US"/>
-        </w:rPr>
-        <w:t xml:space="preserve"> algorithm</w:t>
+        <w:t>Insertion algorithm</w:t>
       </w:r>
     </w:p>
     <w:tbl>
@@ -1661,6 +1687,7 @@
               <w:rPr>
                 <w:lang w:val="en-US"/>
               </w:rPr>
+              <w:lastRenderedPageBreak/>
               <w:t>8</w:t>
             </w:r>
           </w:p>
@@ -1835,7 +1862,6 @@
               <w:rPr>
                 <w:lang w:val="en-US"/>
               </w:rPr>
-              <w:lastRenderedPageBreak/>
               <w:t>32</w:t>
             </w:r>
           </w:p>
@@ -2568,6 +2594,38 @@
           <w:lang w:val="en-US"/>
         </w:rPr>
       </w:pPr>
+      <w:r>
+        <w:rPr>
+          <w:lang w:val="en-US"/>
+        </w:rPr>
+        <w:t xml:space="preserve">Although it has the same </w:t>
+      </w:r>
+      <w:proofErr w:type="gramStart"/>
+      <w:r>
+        <w:rPr>
+          <w:lang w:val="en-US"/>
+        </w:rPr>
+        <w:t>O(</w:t>
+      </w:r>
+      <w:proofErr w:type="gramEnd"/>
+      <w:r>
+        <w:rPr>
+          <w:lang w:val="en-US"/>
+        </w:rPr>
+        <w:t>n^2) complexity as the previous algorithms we can see that it is much more efficient.</w:t>
+      </w:r>
+      <w:r>
+        <w:rPr>
+          <w:lang w:val="en-US"/>
+        </w:rPr>
+        <w:t xml:space="preserve"> Even when we could suppose that the times would be also multiplied by 4 they are only multiplied by 2</w:t>
+      </w:r>
+      <w:r>
+        <w:rPr>
+          <w:lang w:val="en-US"/>
+        </w:rPr>
+        <w:t xml:space="preserve"> except in the largest cases of the random sorted vector.</w:t>
+      </w:r>
     </w:p>
     <w:p>
       <w:pPr>
@@ -2604,13 +2662,7 @@
         <w:rPr>
           <w:lang w:val="en-US"/>
         </w:rPr>
-        <w:t>Quicksort</w:t>
-      </w:r>
-      <w:r>
-        <w:rPr>
-          <w:lang w:val="en-US"/>
-        </w:rPr>
-        <w:t xml:space="preserve"> algorithm</w:t>
+        <w:t>Quicksort algorithm</w:t>
       </w:r>
     </w:p>
     <w:tbl>
@@ -3296,23 +3348,33 @@
           <w:lang w:val="en-US"/>
         </w:rPr>
       </w:pPr>
-    </w:p>
-    <w:p>
-      <w:pPr>
-        <w:spacing w:after="160" w:line="259" w:lineRule="auto"/>
-        <w:jc w:val="left"/>
-        <w:rPr>
-          <w:color w:val="0098CD"/>
-          <w:sz w:val="40"/>
-          <w:szCs w:val="40"/>
-          <w:lang w:val="en-US"/>
-        </w:rPr>
-      </w:pPr>
       <w:r>
         <w:rPr>
           <w:lang w:val="en-US"/>
         </w:rPr>
-        <w:br w:type="page"/>
+        <w:t xml:space="preserve">With a complexity of </w:t>
+      </w:r>
+      <w:proofErr w:type="gramStart"/>
+      <w:r>
+        <w:rPr>
+          <w:lang w:val="en-US"/>
+        </w:rPr>
+        <w:t>O(</w:t>
+      </w:r>
+      <w:proofErr w:type="spellStart"/>
+      <w:proofErr w:type="gramEnd"/>
+      <w:r>
+        <w:rPr>
+          <w:lang w:val="en-US"/>
+        </w:rPr>
+        <w:t>nlogn</w:t>
+      </w:r>
+      <w:proofErr w:type="spellEnd"/>
+      <w:r>
+        <w:rPr>
+          <w:lang w:val="en-US"/>
+        </w:rPr>
+        <w:t>) these times make sense even in the random sorted array as the worst case complexity is n^2</w:t>
       </w:r>
     </w:p>
     <w:p>
@@ -3375,13 +3437,7 @@
         <w:rPr>
           <w:lang w:val="en-US"/>
         </w:rPr>
-        <w:t>Insertion</w:t>
-      </w:r>
-      <w:r>
-        <w:rPr>
-          <w:lang w:val="en-US"/>
-        </w:rPr>
-        <w:t xml:space="preserve"> algorithm</w:t>
+        <w:t>Insertion algorithm</w:t>
       </w:r>
     </w:p>
     <w:tbl>
@@ -3433,13 +3489,7 @@
               <w:rPr>
                 <w:lang w:val="en-US"/>
               </w:rPr>
-              <w:t xml:space="preserve">t </w:t>
-            </w:r>
-            <w:r>
-              <w:rPr>
-                <w:lang w:val="en-US"/>
-              </w:rPr>
-              <w:t>random</w:t>
+              <w:t>t random</w:t>
             </w:r>
           </w:p>
         </w:tc>
@@ -3472,13 +3522,30 @@
           </w:tcPr>
           <w:p>
             <w:pPr>
-              <w:jc w:val="center"/>
-              <w:rPr>
-                <w:lang w:val="en-US"/>
-              </w:rPr>
-            </w:pPr>
-            <w:bookmarkStart w:id="1" w:name="_GoBack"/>
-            <w:bookmarkEnd w:id="1"/>
+              <w:pStyle w:val="Default"/>
+              <w:jc w:val="center"/>
+              <w:rPr>
+                <w:color w:val="323232"/>
+                <w:sz w:val="23"/>
+                <w:szCs w:val="23"/>
+              </w:rPr>
+            </w:pPr>
+            <w:r>
+              <w:rPr>
+                <w:color w:val="323232"/>
+                <w:sz w:val="23"/>
+                <w:szCs w:val="23"/>
+              </w:rPr>
+              <w:t>10523</w:t>
+            </w:r>
+            <w:r>
+              <w:rPr>
+                <w:color w:val="323232"/>
+                <w:sz w:val="23"/>
+                <w:szCs w:val="23"/>
+              </w:rPr>
+              <w:t xml:space="preserve"> </w:t>
+            </w:r>
           </w:p>
         </w:tc>
       </w:tr>
@@ -3510,11 +3577,22 @@
           </w:tcPr>
           <w:p>
             <w:pPr>
-              <w:jc w:val="center"/>
-              <w:rPr>
-                <w:lang w:val="en-US"/>
-              </w:rPr>
-            </w:pPr>
+              <w:pStyle w:val="Default"/>
+              <w:jc w:val="center"/>
+              <w:rPr>
+                <w:color w:val="323232"/>
+                <w:sz w:val="23"/>
+                <w:szCs w:val="23"/>
+              </w:rPr>
+            </w:pPr>
+            <w:r>
+              <w:rPr>
+                <w:color w:val="323232"/>
+                <w:sz w:val="23"/>
+                <w:szCs w:val="23"/>
+              </w:rPr>
+              <w:t xml:space="preserve">10349 </w:t>
+            </w:r>
           </w:p>
         </w:tc>
       </w:tr>
@@ -3535,19 +3613,7 @@
               <w:rPr>
                 <w:lang w:val="en-US"/>
               </w:rPr>
-              <w:t>Quicksort + Insertion (k=</w:t>
-            </w:r>
-            <w:r>
-              <w:rPr>
-                <w:lang w:val="en-US"/>
-              </w:rPr>
-              <w:t>10</w:t>
-            </w:r>
-            <w:r>
-              <w:rPr>
-                <w:lang w:val="en-US"/>
-              </w:rPr>
-              <w:t>)</w:t>
+              <w:t>Quicksort + Insertion (k=10)</w:t>
             </w:r>
           </w:p>
         </w:tc>
@@ -3558,11 +3624,22 @@
           </w:tcPr>
           <w:p>
             <w:pPr>
-              <w:jc w:val="center"/>
-              <w:rPr>
-                <w:lang w:val="en-US"/>
-              </w:rPr>
-            </w:pPr>
+              <w:pStyle w:val="Default"/>
+              <w:jc w:val="center"/>
+              <w:rPr>
+                <w:color w:val="323232"/>
+                <w:sz w:val="23"/>
+                <w:szCs w:val="23"/>
+              </w:rPr>
+            </w:pPr>
+            <w:r>
+              <w:rPr>
+                <w:color w:val="323232"/>
+                <w:sz w:val="23"/>
+                <w:szCs w:val="23"/>
+              </w:rPr>
+              <w:t xml:space="preserve">10317 </w:t>
+            </w:r>
           </w:p>
         </w:tc>
       </w:tr>
@@ -3583,19 +3660,7 @@
               <w:rPr>
                 <w:lang w:val="en-US"/>
               </w:rPr>
-              <w:t>Quicksort + Insertion (k=</w:t>
-            </w:r>
-            <w:r>
-              <w:rPr>
-                <w:lang w:val="en-US"/>
-              </w:rPr>
-              <w:t>20</w:t>
-            </w:r>
-            <w:r>
-              <w:rPr>
-                <w:lang w:val="en-US"/>
-              </w:rPr>
-              <w:t>)</w:t>
+              <w:t>Quicksort + Insertion (k=20)</w:t>
             </w:r>
           </w:p>
         </w:tc>
@@ -3606,11 +3671,22 @@
           </w:tcPr>
           <w:p>
             <w:pPr>
-              <w:jc w:val="center"/>
-              <w:rPr>
-                <w:lang w:val="en-US"/>
-              </w:rPr>
-            </w:pPr>
+              <w:pStyle w:val="Default"/>
+              <w:jc w:val="center"/>
+              <w:rPr>
+                <w:color w:val="323232"/>
+                <w:sz w:val="23"/>
+                <w:szCs w:val="23"/>
+              </w:rPr>
+            </w:pPr>
+            <w:r>
+              <w:rPr>
+                <w:color w:val="323232"/>
+                <w:sz w:val="23"/>
+                <w:szCs w:val="23"/>
+              </w:rPr>
+              <w:t xml:space="preserve">10275 </w:t>
+            </w:r>
           </w:p>
         </w:tc>
       </w:tr>
@@ -3631,19 +3707,7 @@
               <w:rPr>
                 <w:lang w:val="en-US"/>
               </w:rPr>
-              <w:t>Quicksort + Insertion (k=</w:t>
-            </w:r>
-            <w:r>
-              <w:rPr>
-                <w:lang w:val="en-US"/>
-              </w:rPr>
-              <w:t>30</w:t>
-            </w:r>
-            <w:r>
-              <w:rPr>
-                <w:lang w:val="en-US"/>
-              </w:rPr>
-              <w:t>)</w:t>
+              <w:t>Quicksort + Insertion (k=30)</w:t>
             </w:r>
           </w:p>
         </w:tc>
@@ -3654,11 +3718,22 @@
           </w:tcPr>
           <w:p>
             <w:pPr>
-              <w:jc w:val="center"/>
-              <w:rPr>
-                <w:lang w:val="en-US"/>
-              </w:rPr>
-            </w:pPr>
+              <w:pStyle w:val="Default"/>
+              <w:jc w:val="center"/>
+              <w:rPr>
+                <w:color w:val="323232"/>
+                <w:sz w:val="23"/>
+                <w:szCs w:val="23"/>
+              </w:rPr>
+            </w:pPr>
+            <w:r>
+              <w:rPr>
+                <w:color w:val="323232"/>
+                <w:sz w:val="23"/>
+                <w:szCs w:val="23"/>
+              </w:rPr>
+              <w:t xml:space="preserve">10219 </w:t>
+            </w:r>
           </w:p>
         </w:tc>
       </w:tr>
@@ -3679,19 +3754,7 @@
               <w:rPr>
                 <w:lang w:val="en-US"/>
               </w:rPr>
-              <w:t>Quicksort + Insertion (k=</w:t>
-            </w:r>
-            <w:r>
-              <w:rPr>
-                <w:lang w:val="en-US"/>
-              </w:rPr>
-              <w:t>50</w:t>
-            </w:r>
-            <w:r>
-              <w:rPr>
-                <w:lang w:val="en-US"/>
-              </w:rPr>
-              <w:t>)</w:t>
+              <w:t>Quicksort + Insertion (k=50)</w:t>
             </w:r>
           </w:p>
         </w:tc>
@@ -3702,11 +3765,22 @@
           </w:tcPr>
           <w:p>
             <w:pPr>
-              <w:jc w:val="center"/>
-              <w:rPr>
-                <w:lang w:val="en-US"/>
-              </w:rPr>
-            </w:pPr>
+              <w:pStyle w:val="Default"/>
+              <w:jc w:val="center"/>
+              <w:rPr>
+                <w:color w:val="323232"/>
+                <w:sz w:val="23"/>
+                <w:szCs w:val="23"/>
+              </w:rPr>
+            </w:pPr>
+            <w:r>
+              <w:rPr>
+                <w:color w:val="323232"/>
+                <w:sz w:val="23"/>
+                <w:szCs w:val="23"/>
+              </w:rPr>
+              <w:t xml:space="preserve">9991 </w:t>
+            </w:r>
           </w:p>
         </w:tc>
       </w:tr>
@@ -3727,19 +3801,7 @@
               <w:rPr>
                 <w:lang w:val="en-US"/>
               </w:rPr>
-              <w:t>Quicksort + Insertion (k=</w:t>
-            </w:r>
-            <w:r>
-              <w:rPr>
-                <w:lang w:val="en-US"/>
-              </w:rPr>
-              <w:t>100</w:t>
-            </w:r>
-            <w:r>
-              <w:rPr>
-                <w:lang w:val="en-US"/>
-              </w:rPr>
-              <w:t>)</w:t>
+              <w:t>Quicksort + Insertion (k=100)</w:t>
             </w:r>
           </w:p>
         </w:tc>
@@ -3750,11 +3812,22 @@
           </w:tcPr>
           <w:p>
             <w:pPr>
-              <w:jc w:val="center"/>
-              <w:rPr>
-                <w:lang w:val="en-US"/>
-              </w:rPr>
-            </w:pPr>
+              <w:pStyle w:val="Default"/>
+              <w:jc w:val="center"/>
+              <w:rPr>
+                <w:color w:val="323232"/>
+                <w:sz w:val="23"/>
+                <w:szCs w:val="23"/>
+              </w:rPr>
+            </w:pPr>
+            <w:r>
+              <w:rPr>
+                <w:color w:val="323232"/>
+                <w:sz w:val="23"/>
+                <w:szCs w:val="23"/>
+              </w:rPr>
+              <w:t xml:space="preserve">9218 </w:t>
+            </w:r>
           </w:p>
         </w:tc>
       </w:tr>
@@ -3775,19 +3848,7 @@
               <w:rPr>
                 <w:lang w:val="en-US"/>
               </w:rPr>
-              <w:t>Quicksort + Insertion (k=</w:t>
-            </w:r>
-            <w:r>
-              <w:rPr>
-                <w:lang w:val="en-US"/>
-              </w:rPr>
-              <w:t>200</w:t>
-            </w:r>
-            <w:r>
-              <w:rPr>
-                <w:lang w:val="en-US"/>
-              </w:rPr>
-              <w:t>)</w:t>
+              <w:t>Quicksort + Insertion (k=200)</w:t>
             </w:r>
           </w:p>
         </w:tc>
@@ -3798,11 +3859,22 @@
           </w:tcPr>
           <w:p>
             <w:pPr>
-              <w:jc w:val="center"/>
-              <w:rPr>
-                <w:lang w:val="en-US"/>
-              </w:rPr>
-            </w:pPr>
+              <w:pStyle w:val="Default"/>
+              <w:jc w:val="center"/>
+              <w:rPr>
+                <w:color w:val="323232"/>
+                <w:sz w:val="23"/>
+                <w:szCs w:val="23"/>
+              </w:rPr>
+            </w:pPr>
+            <w:r>
+              <w:rPr>
+                <w:color w:val="323232"/>
+                <w:sz w:val="23"/>
+                <w:szCs w:val="23"/>
+              </w:rPr>
+              <w:t xml:space="preserve">7717 </w:t>
+            </w:r>
           </w:p>
         </w:tc>
       </w:tr>
@@ -3823,19 +3895,7 @@
               <w:rPr>
                 <w:lang w:val="en-US"/>
               </w:rPr>
-              <w:t>Quicksort + Insertion (k=</w:t>
-            </w:r>
-            <w:r>
-              <w:rPr>
-                <w:lang w:val="en-US"/>
-              </w:rPr>
-              <w:t>500</w:t>
-            </w:r>
-            <w:r>
-              <w:rPr>
-                <w:lang w:val="en-US"/>
-              </w:rPr>
-              <w:t>)</w:t>
+              <w:t>Quicksort + Insertion (k=500)</w:t>
             </w:r>
           </w:p>
         </w:tc>
@@ -3846,11 +3906,22 @@
           </w:tcPr>
           <w:p>
             <w:pPr>
-              <w:jc w:val="center"/>
-              <w:rPr>
-                <w:lang w:val="en-US"/>
-              </w:rPr>
-            </w:pPr>
+              <w:pStyle w:val="Default"/>
+              <w:jc w:val="center"/>
+              <w:rPr>
+                <w:color w:val="323232"/>
+                <w:sz w:val="23"/>
+                <w:szCs w:val="23"/>
+              </w:rPr>
+            </w:pPr>
+            <w:r>
+              <w:rPr>
+                <w:color w:val="323232"/>
+                <w:sz w:val="23"/>
+                <w:szCs w:val="23"/>
+              </w:rPr>
+              <w:t xml:space="preserve">10607 </w:t>
+            </w:r>
           </w:p>
         </w:tc>
       </w:tr>
@@ -3871,19 +3942,7 @@
               <w:rPr>
                 <w:lang w:val="en-US"/>
               </w:rPr>
-              <w:t>Quicksort + Insertion (k=</w:t>
-            </w:r>
-            <w:r>
-              <w:rPr>
-                <w:lang w:val="en-US"/>
-              </w:rPr>
-              <w:t>1000</w:t>
-            </w:r>
-            <w:r>
-              <w:rPr>
-                <w:lang w:val="en-US"/>
-              </w:rPr>
-              <w:t>)</w:t>
+              <w:t>Quicksort + Insertion (k=1000)</w:t>
             </w:r>
           </w:p>
         </w:tc>
@@ -3894,11 +3953,22 @@
           </w:tcPr>
           <w:p>
             <w:pPr>
-              <w:jc w:val="center"/>
-              <w:rPr>
-                <w:lang w:val="en-US"/>
-              </w:rPr>
-            </w:pPr>
+              <w:pStyle w:val="Default"/>
+              <w:jc w:val="center"/>
+              <w:rPr>
+                <w:color w:val="323232"/>
+                <w:sz w:val="23"/>
+                <w:szCs w:val="23"/>
+              </w:rPr>
+            </w:pPr>
+            <w:r>
+              <w:rPr>
+                <w:color w:val="323232"/>
+                <w:sz w:val="23"/>
+                <w:szCs w:val="23"/>
+              </w:rPr>
+              <w:t xml:space="preserve">18558 </w:t>
+            </w:r>
           </w:p>
         </w:tc>
       </w:tr>
@@ -3909,6 +3979,8 @@
           <w:lang w:val="en-US"/>
         </w:rPr>
       </w:pPr>
+      <w:bookmarkStart w:id="1" w:name="_GoBack"/>
+      <w:bookmarkEnd w:id="1"/>
     </w:p>
     <w:p>
       <w:pPr>
@@ -4257,7 +4329,7 @@
             </wp:anchor>
           </w:drawing>
         </mc:Choice>
-        <mc:Fallback xmlns:w16cid="http://schemas.microsoft.com/office/word/2016/wordml/cid" xmlns:am3d="http://schemas.microsoft.com/office/drawing/2017/model3d" xmlns:aink="http://schemas.microsoft.com/office/drawing/2016/ink" xmlns:cx8="http://schemas.microsoft.com/office/drawing/2016/5/14/chartex" xmlns:cx7="http://schemas.microsoft.com/office/drawing/2016/5/13/chartex" xmlns:cx6="http://schemas.microsoft.com/office/drawing/2016/5/12/chartex" xmlns:cx5="http://schemas.microsoft.com/office/drawing/2016/5/11/chartex" xmlns:cx4="http://schemas.microsoft.com/office/drawing/2016/5/10/chartex" xmlns:cx3="http://schemas.microsoft.com/office/drawing/2016/5/9/chartex" xmlns:cx2="http://schemas.microsoft.com/office/drawing/2015/10/21/chartex">
+        <mc:Fallback>
           <w:pict>
             <v:shapetype w14:anchorId="1F71FA27" id="_x0000_t202" coordsize="21600,21600" o:spt="202" path="m,l,21600r21600,l21600,xe">
               <v:stroke joinstyle="miter"/>
@@ -8992,6 +9064,22 @@
       <w:lang w:eastAsia="es-ES"/>
     </w:rPr>
   </w:style>
+  <w:style w:type="paragraph" w:customStyle="1" w:styleId="Default">
+    <w:name w:val="Default"/>
+    <w:rsid w:val="001F5145"/>
+    <w:pPr>
+      <w:autoSpaceDE w:val="0"/>
+      <w:autoSpaceDN w:val="0"/>
+      <w:adjustRightInd w:val="0"/>
+      <w:spacing w:after="0" w:line="240" w:lineRule="auto"/>
+    </w:pPr>
+    <w:rPr>
+      <w:rFonts w:ascii="Calibri" w:hAnsi="Calibri" w:cs="Calibri"/>
+      <w:color w:val="000000"/>
+      <w:sz w:val="24"/>
+      <w:szCs w:val="24"/>
+    </w:rPr>
+  </w:style>
 </w:styles>
 </file>
 
@@ -9261,7 +9349,7 @@
 </file>
 
 <file path=customXml/itemProps1.xml><?xml version="1.0" encoding="utf-8"?>
-<ds:datastoreItem xmlns:ds="http://schemas.openxmlformats.org/officeDocument/2006/customXml" ds:itemID="{C7250102-9ABD-4658-8229-E99F141994A7}">
+<ds:datastoreItem xmlns:ds="http://schemas.openxmlformats.org/officeDocument/2006/customXml" ds:itemID="{6EFA1024-A475-4215-8ABE-E758FCE424B8}">
   <ds:schemaRefs>
     <ds:schemaRef ds:uri="http://schemas.openxmlformats.org/officeDocument/2006/bibliography"/>
   </ds:schemaRefs>

</xml_diff>

<commit_message>
Modified files of session 3
</commit_message>
<xml_diff>
--- a/algstudent/s2/lab2.UO300218.docx
+++ b/algstudent/s2/lab2.UO300218.docx
@@ -643,36 +643,32 @@
                 <w:lang w:val="en-US"/>
               </w:rPr>
             </w:pPr>
-            <w:proofErr w:type="spellStart"/>
             <w:r>
               <w:rPr>
                 <w:lang w:val="en-US"/>
               </w:rPr>
               <w:t>OoT</w:t>
             </w:r>
-            <w:proofErr w:type="spellEnd"/>
-          </w:p>
-        </w:tc>
-        <w:tc>
-          <w:tcPr>
-            <w:tcW w:w="2192" w:type="dxa"/>
-            <w:vAlign w:val="center"/>
-          </w:tcPr>
-          <w:p>
-            <w:pPr>
-              <w:jc w:val="center"/>
-              <w:rPr>
-                <w:lang w:val="en-US"/>
-              </w:rPr>
-            </w:pPr>
-            <w:proofErr w:type="spellStart"/>
+          </w:p>
+        </w:tc>
+        <w:tc>
+          <w:tcPr>
+            <w:tcW w:w="2192" w:type="dxa"/>
+            <w:vAlign w:val="center"/>
+          </w:tcPr>
+          <w:p>
+            <w:pPr>
+              <w:jc w:val="center"/>
+              <w:rPr>
+                <w:lang w:val="en-US"/>
+              </w:rPr>
+            </w:pPr>
             <w:r>
               <w:rPr>
                 <w:lang w:val="en-US"/>
               </w:rPr>
               <w:t>OoT</w:t>
             </w:r>
-            <w:proofErr w:type="spellEnd"/>
           </w:p>
         </w:tc>
       </w:tr>
@@ -695,19 +691,11 @@
         </w:rPr>
         <w:t xml:space="preserve">ith a complexity of </w:t>
       </w:r>
-      <w:proofErr w:type="gramStart"/>
       <w:r>
         <w:rPr>
           <w:lang w:val="en-US"/>
         </w:rPr>
-        <w:t>O(</w:t>
-      </w:r>
-      <w:proofErr w:type="gramEnd"/>
-      <w:r>
-        <w:rPr>
-          <w:lang w:val="en-US"/>
-        </w:rPr>
-        <w:t>n^2), as we increase the n by 2 and having a O(n^2) complexity it makes sense that the times are multiplied by 4.</w:t>
+        <w:t>O(n^2), as we increase the n by 2 and having a O(n^2) complexity it makes sense that the times are multiplied by 4.</w:t>
       </w:r>
     </w:p>
     <w:p>
@@ -1439,58 +1427,52 @@
                 <w:lang w:val="en-US"/>
               </w:rPr>
             </w:pPr>
-            <w:proofErr w:type="spellStart"/>
             <w:r>
               <w:rPr>
                 <w:lang w:val="en-US"/>
               </w:rPr>
               <w:t>LoR</w:t>
             </w:r>
-            <w:proofErr w:type="spellEnd"/>
-          </w:p>
-        </w:tc>
-        <w:tc>
-          <w:tcPr>
-            <w:tcW w:w="2192" w:type="dxa"/>
-            <w:vAlign w:val="center"/>
-          </w:tcPr>
-          <w:p>
-            <w:pPr>
-              <w:jc w:val="center"/>
-              <w:rPr>
-                <w:lang w:val="en-US"/>
-              </w:rPr>
-            </w:pPr>
-            <w:proofErr w:type="spellStart"/>
+          </w:p>
+        </w:tc>
+        <w:tc>
+          <w:tcPr>
+            <w:tcW w:w="2192" w:type="dxa"/>
+            <w:vAlign w:val="center"/>
+          </w:tcPr>
+          <w:p>
+            <w:pPr>
+              <w:jc w:val="center"/>
+              <w:rPr>
+                <w:lang w:val="en-US"/>
+              </w:rPr>
+            </w:pPr>
             <w:r>
               <w:rPr>
                 <w:lang w:val="en-US"/>
               </w:rPr>
               <w:t>LoR</w:t>
             </w:r>
-            <w:proofErr w:type="spellEnd"/>
-          </w:p>
-        </w:tc>
-        <w:tc>
-          <w:tcPr>
-            <w:tcW w:w="2192" w:type="dxa"/>
-            <w:vAlign w:val="center"/>
-          </w:tcPr>
-          <w:p>
-            <w:pPr>
-              <w:jc w:val="center"/>
-              <w:rPr>
-                <w:lang w:val="en-US"/>
-              </w:rPr>
-            </w:pPr>
-            <w:proofErr w:type="spellStart"/>
+          </w:p>
+        </w:tc>
+        <w:tc>
+          <w:tcPr>
+            <w:tcW w:w="2192" w:type="dxa"/>
+            <w:vAlign w:val="center"/>
+          </w:tcPr>
+          <w:p>
+            <w:pPr>
+              <w:jc w:val="center"/>
+              <w:rPr>
+                <w:lang w:val="en-US"/>
+              </w:rPr>
+            </w:pPr>
             <w:r>
               <w:rPr>
                 <w:lang w:val="en-US"/>
               </w:rPr>
               <w:t>LoR</w:t>
             </w:r>
-            <w:proofErr w:type="spellEnd"/>
           </w:p>
         </w:tc>
       </w:tr>
@@ -1527,58 +1509,52 @@
                 <w:lang w:val="en-US"/>
               </w:rPr>
             </w:pPr>
-            <w:proofErr w:type="spellStart"/>
             <w:r>
               <w:rPr>
                 <w:lang w:val="en-US"/>
               </w:rPr>
               <w:t>LoR</w:t>
             </w:r>
-            <w:proofErr w:type="spellEnd"/>
-          </w:p>
-        </w:tc>
-        <w:tc>
-          <w:tcPr>
-            <w:tcW w:w="2192" w:type="dxa"/>
-            <w:vAlign w:val="center"/>
-          </w:tcPr>
-          <w:p>
-            <w:pPr>
-              <w:jc w:val="center"/>
-              <w:rPr>
-                <w:lang w:val="en-US"/>
-              </w:rPr>
-            </w:pPr>
-            <w:proofErr w:type="spellStart"/>
+          </w:p>
+        </w:tc>
+        <w:tc>
+          <w:tcPr>
+            <w:tcW w:w="2192" w:type="dxa"/>
+            <w:vAlign w:val="center"/>
+          </w:tcPr>
+          <w:p>
+            <w:pPr>
+              <w:jc w:val="center"/>
+              <w:rPr>
+                <w:lang w:val="en-US"/>
+              </w:rPr>
+            </w:pPr>
             <w:r>
               <w:rPr>
                 <w:lang w:val="en-US"/>
               </w:rPr>
               <w:t>LoR</w:t>
             </w:r>
-            <w:proofErr w:type="spellEnd"/>
-          </w:p>
-        </w:tc>
-        <w:tc>
-          <w:tcPr>
-            <w:tcW w:w="2192" w:type="dxa"/>
-            <w:vAlign w:val="center"/>
-          </w:tcPr>
-          <w:p>
-            <w:pPr>
-              <w:jc w:val="center"/>
-              <w:rPr>
-                <w:lang w:val="en-US"/>
-              </w:rPr>
-            </w:pPr>
-            <w:proofErr w:type="spellStart"/>
+          </w:p>
+        </w:tc>
+        <w:tc>
+          <w:tcPr>
+            <w:tcW w:w="2192" w:type="dxa"/>
+            <w:vAlign w:val="center"/>
+          </w:tcPr>
+          <w:p>
+            <w:pPr>
+              <w:jc w:val="center"/>
+              <w:rPr>
+                <w:lang w:val="en-US"/>
+              </w:rPr>
+            </w:pPr>
             <w:r>
               <w:rPr>
                 <w:lang w:val="en-US"/>
               </w:rPr>
               <w:t>LoR</w:t>
             </w:r>
-            <w:proofErr w:type="spellEnd"/>
           </w:p>
         </w:tc>
       </w:tr>
@@ -1615,58 +1591,52 @@
                 <w:lang w:val="en-US"/>
               </w:rPr>
             </w:pPr>
-            <w:proofErr w:type="spellStart"/>
             <w:r>
               <w:rPr>
                 <w:lang w:val="en-US"/>
               </w:rPr>
               <w:t>LoR</w:t>
             </w:r>
-            <w:proofErr w:type="spellEnd"/>
-          </w:p>
-        </w:tc>
-        <w:tc>
-          <w:tcPr>
-            <w:tcW w:w="2192" w:type="dxa"/>
-            <w:vAlign w:val="center"/>
-          </w:tcPr>
-          <w:p>
-            <w:pPr>
-              <w:jc w:val="center"/>
-              <w:rPr>
-                <w:lang w:val="en-US"/>
-              </w:rPr>
-            </w:pPr>
-            <w:proofErr w:type="spellStart"/>
+          </w:p>
+        </w:tc>
+        <w:tc>
+          <w:tcPr>
+            <w:tcW w:w="2192" w:type="dxa"/>
+            <w:vAlign w:val="center"/>
+          </w:tcPr>
+          <w:p>
+            <w:pPr>
+              <w:jc w:val="center"/>
+              <w:rPr>
+                <w:lang w:val="en-US"/>
+              </w:rPr>
+            </w:pPr>
             <w:r>
               <w:rPr>
                 <w:lang w:val="en-US"/>
               </w:rPr>
               <w:t>LoR</w:t>
             </w:r>
-            <w:proofErr w:type="spellEnd"/>
-          </w:p>
-        </w:tc>
-        <w:tc>
-          <w:tcPr>
-            <w:tcW w:w="2192" w:type="dxa"/>
-            <w:vAlign w:val="center"/>
-          </w:tcPr>
-          <w:p>
-            <w:pPr>
-              <w:jc w:val="center"/>
-              <w:rPr>
-                <w:lang w:val="en-US"/>
-              </w:rPr>
-            </w:pPr>
-            <w:proofErr w:type="spellStart"/>
+          </w:p>
+        </w:tc>
+        <w:tc>
+          <w:tcPr>
+            <w:tcW w:w="2192" w:type="dxa"/>
+            <w:vAlign w:val="center"/>
+          </w:tcPr>
+          <w:p>
+            <w:pPr>
+              <w:jc w:val="center"/>
+              <w:rPr>
+                <w:lang w:val="en-US"/>
+              </w:rPr>
+            </w:pPr>
             <w:r>
               <w:rPr>
                 <w:lang w:val="en-US"/>
               </w:rPr>
               <w:t>LoR</w:t>
             </w:r>
-            <w:proofErr w:type="spellEnd"/>
           </w:p>
         </w:tc>
       </w:tr>
@@ -1704,58 +1674,52 @@
                 <w:lang w:val="en-US"/>
               </w:rPr>
             </w:pPr>
-            <w:proofErr w:type="spellStart"/>
             <w:r>
               <w:rPr>
                 <w:lang w:val="en-US"/>
               </w:rPr>
               <w:t>LoR</w:t>
             </w:r>
-            <w:proofErr w:type="spellEnd"/>
-          </w:p>
-        </w:tc>
-        <w:tc>
-          <w:tcPr>
-            <w:tcW w:w="2192" w:type="dxa"/>
-            <w:vAlign w:val="center"/>
-          </w:tcPr>
-          <w:p>
-            <w:pPr>
-              <w:jc w:val="center"/>
-              <w:rPr>
-                <w:lang w:val="en-US"/>
-              </w:rPr>
-            </w:pPr>
-            <w:proofErr w:type="spellStart"/>
+          </w:p>
+        </w:tc>
+        <w:tc>
+          <w:tcPr>
+            <w:tcW w:w="2192" w:type="dxa"/>
+            <w:vAlign w:val="center"/>
+          </w:tcPr>
+          <w:p>
+            <w:pPr>
+              <w:jc w:val="center"/>
+              <w:rPr>
+                <w:lang w:val="en-US"/>
+              </w:rPr>
+            </w:pPr>
             <w:r>
               <w:rPr>
                 <w:lang w:val="en-US"/>
               </w:rPr>
               <w:t>LoR</w:t>
             </w:r>
-            <w:proofErr w:type="spellEnd"/>
-          </w:p>
-        </w:tc>
-        <w:tc>
-          <w:tcPr>
-            <w:tcW w:w="2192" w:type="dxa"/>
-            <w:vAlign w:val="center"/>
-          </w:tcPr>
-          <w:p>
-            <w:pPr>
-              <w:jc w:val="center"/>
-              <w:rPr>
-                <w:lang w:val="en-US"/>
-              </w:rPr>
-            </w:pPr>
-            <w:proofErr w:type="spellStart"/>
+          </w:p>
+        </w:tc>
+        <w:tc>
+          <w:tcPr>
+            <w:tcW w:w="2192" w:type="dxa"/>
+            <w:vAlign w:val="center"/>
+          </w:tcPr>
+          <w:p>
+            <w:pPr>
+              <w:jc w:val="center"/>
+              <w:rPr>
+                <w:lang w:val="en-US"/>
+              </w:rPr>
+            </w:pPr>
             <w:r>
               <w:rPr>
                 <w:lang w:val="en-US"/>
               </w:rPr>
               <w:t>LoR</w:t>
             </w:r>
-            <w:proofErr w:type="spellEnd"/>
           </w:p>
         </w:tc>
       </w:tr>
@@ -1792,36 +1756,32 @@
                 <w:lang w:val="en-US"/>
               </w:rPr>
             </w:pPr>
-            <w:proofErr w:type="spellStart"/>
             <w:r>
               <w:rPr>
                 <w:lang w:val="en-US"/>
               </w:rPr>
               <w:t>LoR</w:t>
             </w:r>
-            <w:proofErr w:type="spellEnd"/>
-          </w:p>
-        </w:tc>
-        <w:tc>
-          <w:tcPr>
-            <w:tcW w:w="2192" w:type="dxa"/>
-            <w:vAlign w:val="center"/>
-          </w:tcPr>
-          <w:p>
-            <w:pPr>
-              <w:jc w:val="center"/>
-              <w:rPr>
-                <w:lang w:val="en-US"/>
-              </w:rPr>
-            </w:pPr>
-            <w:proofErr w:type="spellStart"/>
+          </w:p>
+        </w:tc>
+        <w:tc>
+          <w:tcPr>
+            <w:tcW w:w="2192" w:type="dxa"/>
+            <w:vAlign w:val="center"/>
+          </w:tcPr>
+          <w:p>
+            <w:pPr>
+              <w:jc w:val="center"/>
+              <w:rPr>
+                <w:lang w:val="en-US"/>
+              </w:rPr>
+            </w:pPr>
             <w:r>
               <w:rPr>
                 <w:lang w:val="en-US"/>
               </w:rPr>
               <w:t>LoR</w:t>
             </w:r>
-            <w:proofErr w:type="spellEnd"/>
           </w:p>
         </w:tc>
         <w:tc>
@@ -1878,14 +1838,12 @@
                 <w:lang w:val="en-US"/>
               </w:rPr>
             </w:pPr>
-            <w:proofErr w:type="spellStart"/>
             <w:r>
               <w:rPr>
                 <w:lang w:val="en-US"/>
               </w:rPr>
               <w:t>LoR</w:t>
             </w:r>
-            <w:proofErr w:type="spellEnd"/>
           </w:p>
         </w:tc>
         <w:tc>
@@ -2576,14 +2534,12 @@
                 <w:lang w:val="en-US"/>
               </w:rPr>
             </w:pPr>
-            <w:proofErr w:type="spellStart"/>
             <w:r>
               <w:rPr>
                 <w:lang w:val="en-US"/>
               </w:rPr>
               <w:t>OoT</w:t>
             </w:r>
-            <w:proofErr w:type="spellEnd"/>
           </w:p>
         </w:tc>
       </w:tr>
@@ -2598,21 +2554,7 @@
         <w:rPr>
           <w:lang w:val="en-US"/>
         </w:rPr>
-        <w:t xml:space="preserve">Although it has the same </w:t>
-      </w:r>
-      <w:proofErr w:type="gramStart"/>
-      <w:r>
-        <w:rPr>
-          <w:lang w:val="en-US"/>
-        </w:rPr>
-        <w:t>O(</w:t>
-      </w:r>
-      <w:proofErr w:type="gramEnd"/>
-      <w:r>
-        <w:rPr>
-          <w:lang w:val="en-US"/>
-        </w:rPr>
-        <w:t>n^2) complexity as the previous algorithms we can see that it is much more efficient.</w:t>
+        <w:t>Although it has the same O(n^2) complexity as the previous algorithms we can see that it is much more efficient.</w:t>
       </w:r>
       <w:r>
         <w:rPr>
@@ -2796,36 +2738,32 @@
                 <w:lang w:val="en-US"/>
               </w:rPr>
             </w:pPr>
-            <w:proofErr w:type="spellStart"/>
             <w:r>
               <w:rPr>
                 <w:lang w:val="en-US"/>
               </w:rPr>
               <w:t>LoR</w:t>
             </w:r>
-            <w:proofErr w:type="spellEnd"/>
-          </w:p>
-        </w:tc>
-        <w:tc>
-          <w:tcPr>
-            <w:tcW w:w="2192" w:type="dxa"/>
-            <w:vAlign w:val="center"/>
-          </w:tcPr>
-          <w:p>
-            <w:pPr>
-              <w:jc w:val="center"/>
-              <w:rPr>
-                <w:lang w:val="en-US"/>
-              </w:rPr>
-            </w:pPr>
-            <w:proofErr w:type="spellStart"/>
+          </w:p>
+        </w:tc>
+        <w:tc>
+          <w:tcPr>
+            <w:tcW w:w="2192" w:type="dxa"/>
+            <w:vAlign w:val="center"/>
+          </w:tcPr>
+          <w:p>
+            <w:pPr>
+              <w:jc w:val="center"/>
+              <w:rPr>
+                <w:lang w:val="en-US"/>
+              </w:rPr>
+            </w:pPr>
             <w:r>
               <w:rPr>
                 <w:lang w:val="en-US"/>
               </w:rPr>
               <w:t>LoR</w:t>
             </w:r>
-            <w:proofErr w:type="spellEnd"/>
           </w:p>
         </w:tc>
         <w:tc>
@@ -3352,29 +3290,7 @@
         <w:rPr>
           <w:lang w:val="en-US"/>
         </w:rPr>
-        <w:t xml:space="preserve">With a complexity of </w:t>
-      </w:r>
-      <w:proofErr w:type="gramStart"/>
-      <w:r>
-        <w:rPr>
-          <w:lang w:val="en-US"/>
-        </w:rPr>
-        <w:t>O(</w:t>
-      </w:r>
-      <w:proofErr w:type="spellStart"/>
-      <w:proofErr w:type="gramEnd"/>
-      <w:r>
-        <w:rPr>
-          <w:lang w:val="en-US"/>
-        </w:rPr>
-        <w:t>nlogn</w:t>
-      </w:r>
-      <w:proofErr w:type="spellEnd"/>
-      <w:r>
-        <w:rPr>
-          <w:lang w:val="en-US"/>
-        </w:rPr>
-        <w:t>) these times make sense even in the random sorted array as the worst case complexity is n^2</w:t>
+        <w:t>With a complexity of O(nlogn) these times make sense even in the random sorted array as the worst case complexity is n^2</w:t>
       </w:r>
     </w:p>
     <w:p>
@@ -3979,8 +3895,6 @@
           <w:lang w:val="en-US"/>
         </w:rPr>
       </w:pPr>
-      <w:bookmarkStart w:id="1" w:name="_GoBack"/>
-      <w:bookmarkEnd w:id="1"/>
     </w:p>
     <w:p>
       <w:pPr>
@@ -3990,8 +3904,12 @@
       </w:pPr>
     </w:p>
     <w:sectPr>
-      <w:headerReference w:type="default" r:id="rId10"/>
-      <w:footerReference w:type="default" r:id="rId11"/>
+      <w:headerReference w:type="even" r:id="rId10"/>
+      <w:headerReference w:type="default" r:id="rId11"/>
+      <w:footerReference w:type="even" r:id="rId12"/>
+      <w:footerReference w:type="default" r:id="rId13"/>
+      <w:headerReference w:type="first" r:id="rId14"/>
+      <w:footerReference w:type="first" r:id="rId15"/>
       <w:pgSz w:w="11906" w:h="16838" w:code="9"/>
       <w:pgMar w:top="1418" w:right="1286" w:bottom="1418" w:left="1843" w:header="1134" w:footer="397" w:gutter="0"/>
       <w:cols w:space="708"/>
@@ -4027,6 +3945,16 @@
 </file>
 
 <file path=word/footer1.xml><?xml version="1.0" encoding="utf-8"?>
+<w:ftr xmlns:wpc="http://schemas.microsoft.com/office/word/2010/wordprocessingCanvas" xmlns:cx="http://schemas.microsoft.com/office/drawing/2014/chartex" xmlns:cx1="http://schemas.microsoft.com/office/drawing/2015/9/8/chartex" xmlns:mc="http://schemas.openxmlformats.org/markup-compatibility/2006" xmlns:o="urn:schemas-microsoft-com:office:office" xmlns:r="http://schemas.openxmlformats.org/officeDocument/2006/relationships" xmlns:m="http://schemas.openxmlformats.org/officeDocument/2006/math" xmlns:v="urn:schemas-microsoft-com:vml" xmlns:wp14="http://schemas.microsoft.com/office/word/2010/wordprocessingDrawing" xmlns:wp="http://schemas.openxmlformats.org/drawingml/2006/wordprocessingDrawing" xmlns:w10="urn:schemas-microsoft-com:office:word" xmlns:w="http://schemas.openxmlformats.org/wordprocessingml/2006/main" xmlns:w14="http://schemas.microsoft.com/office/word/2010/wordml" xmlns:w15="http://schemas.microsoft.com/office/word/2012/wordml" xmlns:w16se="http://schemas.microsoft.com/office/word/2015/wordml/symex" xmlns:wpg="http://schemas.microsoft.com/office/word/2010/wordprocessingGroup" xmlns:wpi="http://schemas.microsoft.com/office/word/2010/wordprocessingInk" xmlns:wne="http://schemas.microsoft.com/office/word/2006/wordml" xmlns:wps="http://schemas.microsoft.com/office/word/2010/wordprocessingShape" mc:Ignorable="w14 w15 w16se wp14">
+  <w:p>
+    <w:pPr>
+      <w:pStyle w:val="Piedepgina"/>
+    </w:pPr>
+  </w:p>
+</w:ftr>
+</file>
+
+<file path=word/footer2.xml><?xml version="1.0" encoding="utf-8"?>
 <w:ftr xmlns:wpc="http://schemas.microsoft.com/office/word/2010/wordprocessingCanvas" xmlns:cx="http://schemas.microsoft.com/office/drawing/2014/chartex" xmlns:cx1="http://schemas.microsoft.com/office/drawing/2015/9/8/chartex" xmlns:mc="http://schemas.openxmlformats.org/markup-compatibility/2006" xmlns:o="urn:schemas-microsoft-com:office:office" xmlns:r="http://schemas.openxmlformats.org/officeDocument/2006/relationships" xmlns:m="http://schemas.openxmlformats.org/officeDocument/2006/math" xmlns:v="urn:schemas-microsoft-com:vml" xmlns:wp14="http://schemas.microsoft.com/office/word/2010/wordprocessingDrawing" xmlns:wp="http://schemas.openxmlformats.org/drawingml/2006/wordprocessingDrawing" xmlns:w10="urn:schemas-microsoft-com:office:word" xmlns:w="http://schemas.openxmlformats.org/wordprocessingml/2006/main" xmlns:w14="http://schemas.microsoft.com/office/word/2010/wordml" xmlns:w15="http://schemas.microsoft.com/office/word/2012/wordml" xmlns:w16se="http://schemas.microsoft.com/office/word/2015/wordml/symex" xmlns:wpg="http://schemas.microsoft.com/office/word/2010/wordprocessingGroup" xmlns:wpi="http://schemas.microsoft.com/office/word/2010/wordprocessingInk" xmlns:wne="http://schemas.microsoft.com/office/word/2006/wordml" xmlns:wps="http://schemas.microsoft.com/office/word/2010/wordprocessingShape" mc:Ignorable="w14 w15 w16se wp14">
   <w:p>
     <w:pPr>
@@ -4144,7 +4072,7 @@
                               <w:sz w:val="20"/>
                               <w:szCs w:val="20"/>
                             </w:rPr>
-                            <w:t>2</w:t>
+                            <w:t>1</w:t>
                           </w:r>
                           <w:r>
                             <w:rPr>
@@ -4226,7 +4154,7 @@
                         <w:sz w:val="20"/>
                         <w:szCs w:val="20"/>
                       </w:rPr>
-                      <w:t>2</w:t>
+                      <w:t>1</w:t>
                     </w:r>
                     <w:r>
                       <w:rPr>
@@ -4380,6 +4308,16 @@
 </w:ftr>
 </file>
 
+<file path=word/footer3.xml><?xml version="1.0" encoding="utf-8"?>
+<w:ftr xmlns:wpc="http://schemas.microsoft.com/office/word/2010/wordprocessingCanvas" xmlns:cx="http://schemas.microsoft.com/office/drawing/2014/chartex" xmlns:cx1="http://schemas.microsoft.com/office/drawing/2015/9/8/chartex" xmlns:mc="http://schemas.openxmlformats.org/markup-compatibility/2006" xmlns:o="urn:schemas-microsoft-com:office:office" xmlns:r="http://schemas.openxmlformats.org/officeDocument/2006/relationships" xmlns:m="http://schemas.openxmlformats.org/officeDocument/2006/math" xmlns:v="urn:schemas-microsoft-com:vml" xmlns:wp14="http://schemas.microsoft.com/office/word/2010/wordprocessingDrawing" xmlns:wp="http://schemas.openxmlformats.org/drawingml/2006/wordprocessingDrawing" xmlns:w10="urn:schemas-microsoft-com:office:word" xmlns:w="http://schemas.openxmlformats.org/wordprocessingml/2006/main" xmlns:w14="http://schemas.microsoft.com/office/word/2010/wordml" xmlns:w15="http://schemas.microsoft.com/office/word/2012/wordml" xmlns:w16se="http://schemas.microsoft.com/office/word/2015/wordml/symex" xmlns:wpg="http://schemas.microsoft.com/office/word/2010/wordprocessingGroup" xmlns:wpi="http://schemas.microsoft.com/office/word/2010/wordprocessingInk" xmlns:wne="http://schemas.microsoft.com/office/word/2006/wordml" xmlns:wps="http://schemas.microsoft.com/office/word/2010/wordprocessingShape" mc:Ignorable="w14 w15 w16se wp14">
+  <w:p>
+    <w:pPr>
+      <w:pStyle w:val="Piedepgina"/>
+    </w:pPr>
+  </w:p>
+</w:ftr>
+</file>
+
 <file path=word/footnotes.xml><?xml version="1.0" encoding="utf-8"?>
 <w:footnotes xmlns:wpc="http://schemas.microsoft.com/office/word/2010/wordprocessingCanvas" xmlns:cx="http://schemas.microsoft.com/office/drawing/2014/chartex" xmlns:cx1="http://schemas.microsoft.com/office/drawing/2015/9/8/chartex" xmlns:mc="http://schemas.openxmlformats.org/markup-compatibility/2006" xmlns:o="urn:schemas-microsoft-com:office:office" xmlns:r="http://schemas.openxmlformats.org/officeDocument/2006/relationships" xmlns:m="http://schemas.openxmlformats.org/officeDocument/2006/math" xmlns:v="urn:schemas-microsoft-com:vml" xmlns:wp14="http://schemas.microsoft.com/office/word/2010/wordprocessingDrawing" xmlns:wp="http://schemas.openxmlformats.org/drawingml/2006/wordprocessingDrawing" xmlns:w10="urn:schemas-microsoft-com:office:word" xmlns:w="http://schemas.openxmlformats.org/wordprocessingml/2006/main" xmlns:w14="http://schemas.microsoft.com/office/word/2010/wordml" xmlns:w15="http://schemas.microsoft.com/office/word/2012/wordml" xmlns:w16se="http://schemas.microsoft.com/office/word/2015/wordml/symex" xmlns:wpg="http://schemas.microsoft.com/office/word/2010/wordprocessingGroup" xmlns:wpi="http://schemas.microsoft.com/office/word/2010/wordprocessingInk" xmlns:wne="http://schemas.microsoft.com/office/word/2006/wordml" xmlns:wps="http://schemas.microsoft.com/office/word/2010/wordprocessingShape" mc:Ignorable="w14 w15 w16se wp14">
   <w:footnote w:type="separator" w:id="-1">
@@ -4406,6 +4344,16 @@
 </file>
 
 <file path=word/header1.xml><?xml version="1.0" encoding="utf-8"?>
+<w:hdr xmlns:wpc="http://schemas.microsoft.com/office/word/2010/wordprocessingCanvas" xmlns:cx="http://schemas.microsoft.com/office/drawing/2014/chartex" xmlns:cx1="http://schemas.microsoft.com/office/drawing/2015/9/8/chartex" xmlns:mc="http://schemas.openxmlformats.org/markup-compatibility/2006" xmlns:o="urn:schemas-microsoft-com:office:office" xmlns:r="http://schemas.openxmlformats.org/officeDocument/2006/relationships" xmlns:m="http://schemas.openxmlformats.org/officeDocument/2006/math" xmlns:v="urn:schemas-microsoft-com:vml" xmlns:wp14="http://schemas.microsoft.com/office/word/2010/wordprocessingDrawing" xmlns:wp="http://schemas.openxmlformats.org/drawingml/2006/wordprocessingDrawing" xmlns:w10="urn:schemas-microsoft-com:office:word" xmlns:w="http://schemas.openxmlformats.org/wordprocessingml/2006/main" xmlns:w14="http://schemas.microsoft.com/office/word/2010/wordml" xmlns:w15="http://schemas.microsoft.com/office/word/2012/wordml" xmlns:w16se="http://schemas.microsoft.com/office/word/2015/wordml/symex" xmlns:wpg="http://schemas.microsoft.com/office/word/2010/wordprocessingGroup" xmlns:wpi="http://schemas.microsoft.com/office/word/2010/wordprocessingInk" xmlns:wne="http://schemas.microsoft.com/office/word/2006/wordml" xmlns:wps="http://schemas.microsoft.com/office/word/2010/wordprocessingShape" mc:Ignorable="w14 w15 w16se wp14">
+  <w:p>
+    <w:pPr>
+      <w:pStyle w:val="Encabezado"/>
+    </w:pPr>
+  </w:p>
+</w:hdr>
+</file>
+
+<file path=word/header2.xml><?xml version="1.0" encoding="utf-8"?>
 <w:hdr xmlns:wpc="http://schemas.microsoft.com/office/word/2010/wordprocessingCanvas" xmlns:cx="http://schemas.microsoft.com/office/drawing/2014/chartex" xmlns:cx1="http://schemas.microsoft.com/office/drawing/2015/9/8/chartex" xmlns:mc="http://schemas.openxmlformats.org/markup-compatibility/2006" xmlns:o="urn:schemas-microsoft-com:office:office" xmlns:r="http://schemas.openxmlformats.org/officeDocument/2006/relationships" xmlns:m="http://schemas.openxmlformats.org/officeDocument/2006/math" xmlns:v="urn:schemas-microsoft-com:vml" xmlns:wp14="http://schemas.microsoft.com/office/word/2010/wordprocessingDrawing" xmlns:wp="http://schemas.openxmlformats.org/drawingml/2006/wordprocessingDrawing" xmlns:w10="urn:schemas-microsoft-com:office:word" xmlns:w="http://schemas.openxmlformats.org/wordprocessingml/2006/main" xmlns:w14="http://schemas.microsoft.com/office/word/2010/wordml" xmlns:w15="http://schemas.microsoft.com/office/word/2012/wordml" xmlns:w16se="http://schemas.microsoft.com/office/word/2015/wordml/symex" xmlns:wpg="http://schemas.microsoft.com/office/word/2010/wordprocessingGroup" xmlns:wpi="http://schemas.microsoft.com/office/word/2010/wordprocessingInk" xmlns:wne="http://schemas.microsoft.com/office/word/2006/wordml" xmlns:wps="http://schemas.microsoft.com/office/word/2010/wordprocessingShape" mc:Ignorable="w14 w15 w16se wp14">
   <w:tbl>
     <w:tblPr>
@@ -4465,7 +4413,6 @@
               <w:szCs w:val="22"/>
             </w:rPr>
           </w:pPr>
-          <w:proofErr w:type="spellStart"/>
           <w:r>
             <w:rPr>
               <w:rFonts w:cs="UnitOT-Medi"/>
@@ -4473,29 +4420,8 @@
               <w:sz w:val="22"/>
               <w:szCs w:val="22"/>
             </w:rPr>
-            <w:t>Student</w:t>
+            <w:t>Student information</w:t>
           </w:r>
-          <w:proofErr w:type="spellEnd"/>
-          <w:r>
-            <w:rPr>
-              <w:rFonts w:cs="UnitOT-Medi"/>
-              <w:color w:val="0098CD"/>
-              <w:sz w:val="22"/>
-              <w:szCs w:val="22"/>
-            </w:rPr>
-            <w:t xml:space="preserve"> </w:t>
-          </w:r>
-          <w:proofErr w:type="spellStart"/>
-          <w:r>
-            <w:rPr>
-              <w:rFonts w:cs="UnitOT-Medi"/>
-              <w:color w:val="0098CD"/>
-              <w:sz w:val="22"/>
-              <w:szCs w:val="22"/>
-            </w:rPr>
-            <w:t>information</w:t>
-          </w:r>
-          <w:proofErr w:type="spellEnd"/>
         </w:p>
       </w:tc>
       <w:tc>
@@ -4545,7 +4471,6 @@
               <w:szCs w:val="22"/>
             </w:rPr>
           </w:pPr>
-          <w:proofErr w:type="spellStart"/>
           <w:r>
             <w:rPr>
               <w:rFonts w:cs="UnitOT-Medi"/>
@@ -4553,19 +4478,8 @@
               <w:sz w:val="22"/>
               <w:szCs w:val="22"/>
             </w:rPr>
-            <w:t>Number</w:t>
+            <w:t xml:space="preserve">Number of </w:t>
           </w:r>
-          <w:proofErr w:type="spellEnd"/>
-          <w:r>
-            <w:rPr>
-              <w:rFonts w:cs="UnitOT-Medi"/>
-              <w:color w:val="0098CD"/>
-              <w:sz w:val="22"/>
-              <w:szCs w:val="22"/>
-            </w:rPr>
-            <w:t xml:space="preserve"> of </w:t>
-          </w:r>
-          <w:proofErr w:type="spellStart"/>
           <w:r>
             <w:rPr>
               <w:rFonts w:cs="UnitOT-Medi"/>
@@ -4575,7 +4489,6 @@
             </w:rPr>
             <w:t>session</w:t>
           </w:r>
-          <w:proofErr w:type="spellEnd"/>
         </w:p>
       </w:tc>
     </w:tr>
@@ -4667,6 +4580,14 @@
               <w:rFonts w:asciiTheme="minorHAnsi" w:hAnsiTheme="minorHAnsi"/>
             </w:rPr>
           </w:pPr>
+          <w:r>
+            <w:rPr>
+              <w:rFonts w:asciiTheme="minorHAnsi" w:hAnsiTheme="minorHAnsi"/>
+            </w:rPr>
+            <w:t>2</w:t>
+          </w:r>
+          <w:bookmarkStart w:id="1" w:name="_GoBack"/>
+          <w:bookmarkEnd w:id="1"/>
         </w:p>
       </w:tc>
     </w:tr>
@@ -4708,7 +4629,6 @@
               <w:szCs w:val="22"/>
             </w:rPr>
           </w:pPr>
-          <w:proofErr w:type="spellStart"/>
           <w:r>
             <w:rPr>
               <w:sz w:val="22"/>
@@ -4716,7 +4636,6 @@
             </w:rPr>
             <w:t>Surname</w:t>
           </w:r>
-          <w:proofErr w:type="spellEnd"/>
           <w:r>
             <w:rPr>
               <w:sz w:val="22"/>
@@ -4729,17 +4648,8 @@
               <w:sz w:val="22"/>
               <w:szCs w:val="22"/>
             </w:rPr>
-            <w:t xml:space="preserve">Berdayes </w:t>
+            <w:t>Berdayes G.Pumarino</w:t>
           </w:r>
-          <w:proofErr w:type="spellStart"/>
-          <w:r>
-            <w:rPr>
-              <w:sz w:val="22"/>
-              <w:szCs w:val="22"/>
-            </w:rPr>
-            <w:t>G.Pumarino</w:t>
-          </w:r>
-          <w:proofErr w:type="spellEnd"/>
         </w:p>
       </w:tc>
       <w:tc>
@@ -4820,38 +4730,20 @@
               <w:szCs w:val="22"/>
             </w:rPr>
           </w:pPr>
-          <w:proofErr w:type="spellStart"/>
           <w:r>
             <w:rPr>
               <w:sz w:val="22"/>
               <w:szCs w:val="22"/>
             </w:rPr>
-            <w:t>Name</w:t>
-          </w:r>
-          <w:proofErr w:type="spellEnd"/>
-          <w:r>
-            <w:rPr>
-              <w:sz w:val="22"/>
-              <w:szCs w:val="22"/>
-            </w:rPr>
-            <w:t>:</w:t>
+            <w:t>Name:</w:t>
           </w:r>
           <w:r>
             <w:rPr>
               <w:sz w:val="22"/>
               <w:szCs w:val="22"/>
             </w:rPr>
-            <w:t xml:space="preserve"> </w:t>
+            <w:t xml:space="preserve"> Victor</w:t>
           </w:r>
-          <w:proofErr w:type="spellStart"/>
-          <w:r>
-            <w:rPr>
-              <w:sz w:val="22"/>
-              <w:szCs w:val="22"/>
-            </w:rPr>
-            <w:t>Victor</w:t>
-          </w:r>
-          <w:proofErr w:type="spellEnd"/>
         </w:p>
       </w:tc>
       <w:tc>
@@ -4889,6 +4781,16 @@
       </w:tc>
     </w:tr>
   </w:tbl>
+  <w:p>
+    <w:pPr>
+      <w:pStyle w:val="Encabezado"/>
+    </w:pPr>
+  </w:p>
+</w:hdr>
+</file>
+
+<file path=word/header3.xml><?xml version="1.0" encoding="utf-8"?>
+<w:hdr xmlns:wpc="http://schemas.microsoft.com/office/word/2010/wordprocessingCanvas" xmlns:cx="http://schemas.microsoft.com/office/drawing/2014/chartex" xmlns:cx1="http://schemas.microsoft.com/office/drawing/2015/9/8/chartex" xmlns:mc="http://schemas.openxmlformats.org/markup-compatibility/2006" xmlns:o="urn:schemas-microsoft-com:office:office" xmlns:r="http://schemas.openxmlformats.org/officeDocument/2006/relationships" xmlns:m="http://schemas.openxmlformats.org/officeDocument/2006/math" xmlns:v="urn:schemas-microsoft-com:vml" xmlns:wp14="http://schemas.microsoft.com/office/word/2010/wordprocessingDrawing" xmlns:wp="http://schemas.openxmlformats.org/drawingml/2006/wordprocessingDrawing" xmlns:w10="urn:schemas-microsoft-com:office:word" xmlns:w="http://schemas.openxmlformats.org/wordprocessingml/2006/main" xmlns:w14="http://schemas.microsoft.com/office/word/2010/wordml" xmlns:w15="http://schemas.microsoft.com/office/word/2012/wordml" xmlns:w16se="http://schemas.microsoft.com/office/word/2015/wordml/symex" xmlns:wpg="http://schemas.microsoft.com/office/word/2010/wordprocessingGroup" xmlns:wpi="http://schemas.microsoft.com/office/word/2010/wordprocessingInk" xmlns:wne="http://schemas.microsoft.com/office/word/2006/wordml" xmlns:wps="http://schemas.microsoft.com/office/word/2010/wordprocessingShape" mc:Ignorable="w14 w15 w16se wp14">
   <w:p>
     <w:pPr>
       <w:pStyle w:val="Encabezado"/>
@@ -9349,7 +9251,7 @@
 </file>
 
 <file path=customXml/itemProps1.xml><?xml version="1.0" encoding="utf-8"?>
-<ds:datastoreItem xmlns:ds="http://schemas.openxmlformats.org/officeDocument/2006/customXml" ds:itemID="{6EFA1024-A475-4215-8ABE-E758FCE424B8}">
+<ds:datastoreItem xmlns:ds="http://schemas.openxmlformats.org/officeDocument/2006/customXml" ds:itemID="{B70AB49A-C2E6-4CB2-979E-7E508DE3CF30}">
   <ds:schemaRefs>
     <ds:schemaRef ds:uri="http://schemas.openxmlformats.org/officeDocument/2006/bibliography"/>
   </ds:schemaRefs>

</xml_diff>